<commit_message>
Final cleanup and write up
</commit_message>
<xml_diff>
--- a/SolutionExplained.docx
+++ b/SolutionExplained.docx
@@ -43,109 +43,377 @@
     </w:p>
     <w:p>
       <w:pPr>
+        <w:spacing w:line="240" w:lineRule="auto"/>
+      </w:pPr>
+      <w:r>
+        <w:t>VS Version:</w:t>
+      </w:r>
+      <w:r>
+        <w:t xml:space="preserve"> Visual Studio Community 2015</w:t>
+      </w:r>
+    </w:p>
+    <w:p>
+      <w:pPr>
+        <w:spacing w:after="240" w:line="240" w:lineRule="auto"/>
+      </w:pPr>
+      <w:r>
+        <w:t>Added files: Projectile.cpp, Projectile.h, Clock.cpp, Clock.h, Vector2.h</w:t>
+      </w:r>
+    </w:p>
+    <w:p>
+      <w:pPr>
+        <w:rPr>
+          <w:b/>
+        </w:rPr>
+      </w:pPr>
+      <w:r>
+        <w:rPr>
+          <w:b/>
+        </w:rPr>
+        <w:t>Explanations of Implementation and Design Choices</w:t>
+      </w:r>
+      <w:r>
+        <w:rPr>
+          <w:b/>
+        </w:rPr>
+        <w:t>:</w:t>
+      </w:r>
+    </w:p>
+    <w:p>
+      <w:pPr>
+        <w:pStyle w:val="ListParagraph"/>
+        <w:numPr>
+          <w:ilvl w:val="0"/>
+          <w:numId w:val="1"/>
+        </w:numPr>
+      </w:pPr>
+      <w:r>
+        <w:t>Positioning the cannon</w:t>
+      </w:r>
+    </w:p>
+    <w:p>
+      <w:pPr>
+        <w:ind w:left="720"/>
+      </w:pPr>
+      <w:r>
+        <w:t xml:space="preserve">I </w:t>
+      </w:r>
+      <w:r>
+        <w:t>positioned</w:t>
+      </w:r>
+      <w:r>
+        <w:t xml:space="preserve"> the cannon using relative positioning</w:t>
+      </w:r>
+      <w:r>
+        <w:t xml:space="preserve"> </w:t>
+      </w:r>
+      <w:r>
+        <w:t>based on screen width and height</w:t>
+      </w:r>
+      <w:r>
+        <w:t xml:space="preserve">, so that the cannon would still be </w:t>
+      </w:r>
+      <w:r>
+        <w:t>in the bottom middle</w:t>
+      </w:r>
+      <w:r>
+        <w:t xml:space="preserve"> even if the screen size were to change.</w:t>
+      </w:r>
+    </w:p>
+    <w:p>
+      <w:pPr>
+        <w:pStyle w:val="ListParagraph"/>
+        <w:numPr>
+          <w:ilvl w:val="0"/>
+          <w:numId w:val="1"/>
+        </w:numPr>
+        <w:contextualSpacing w:val="0"/>
+      </w:pPr>
+      <w:r>
+        <w:t>Rotating the cannon</w:t>
+      </w:r>
+      <w:r>
+        <w:t xml:space="preserve"> </w:t>
+      </w:r>
+    </w:p>
+    <w:p>
+      <w:pPr>
+        <w:pStyle w:val="ListParagraph"/>
+      </w:pPr>
+      <w:r>
+        <w:t>I made variables for the cannon’s rotation angle and rotation speed so they could be easily tuned. The angle is always kept between -90 and 90. I made a helper function to draw the individual lines of the cannon. I use the bottom middle of the cannon as the anchor point and rotate each point of the line around that anchor.</w:t>
+      </w:r>
+    </w:p>
+    <w:p>
+      <w:pPr>
+        <w:pStyle w:val="ListParagraph"/>
+        <w:numPr>
+          <w:ilvl w:val="0"/>
+          <w:numId w:val="1"/>
+        </w:numPr>
+        <w:spacing w:before="360"/>
+        <w:contextualSpacing w:val="0"/>
+      </w:pPr>
+      <w:r>
+        <w:t>Shooting a projectile</w:t>
+      </w:r>
+    </w:p>
+    <w:p>
+      <w:pPr>
+        <w:ind w:left="720"/>
+      </w:pPr>
+      <w:r>
+        <w:t xml:space="preserve">In my approach to creating the projectiles and clocks, I decided that I should create a quick Vector2 implementation to make movement and other calculations more manageable. </w:t>
+      </w:r>
+      <w:r>
+        <w:t>Then I made a Projectile class, which keeps of the projectile’s head, tail, and direction. I use vector math to keep the projectile moving in its direction. I flag the projectile as off screen and ready for deletion once the tail vector goes past the screen boundaries.</w:t>
+      </w:r>
+      <w:r>
+        <w:t xml:space="preserve"> C_Application stores all projectiles in a vector, deleting any that go offscreen.</w:t>
+      </w:r>
+    </w:p>
+    <w:p>
+      <w:pPr>
+        <w:pStyle w:val="ListParagraph"/>
+        <w:numPr>
+          <w:ilvl w:val="0"/>
+          <w:numId w:val="1"/>
+        </w:numPr>
+      </w:pPr>
+      <w:r>
+        <w:t>Shoot multiple projectiles while holding SPACE</w:t>
+      </w:r>
+    </w:p>
+    <w:p>
+      <w:pPr>
+        <w:ind w:left="720"/>
+      </w:pPr>
+      <w:r>
+        <w:t xml:space="preserve">After implementing part 3, this seemed to be </w:t>
+      </w:r>
+      <w:r>
+        <w:t>already</w:t>
+      </w:r>
+      <w:r>
+        <w:t xml:space="preserve"> accomplished, but with an extremely high firing rate. I added a very short cooldo</w:t>
+      </w:r>
+      <w:r>
+        <w:t>wn to slow down the firing rate to match the example result.</w:t>
+      </w:r>
+    </w:p>
+    <w:p>
+      <w:pPr>
+        <w:pStyle w:val="ListParagraph"/>
+        <w:numPr>
+          <w:ilvl w:val="0"/>
+          <w:numId w:val="1"/>
+        </w:numPr>
+      </w:pPr>
+      <w:r>
+        <w:t>Creating the clock object</w:t>
+      </w:r>
+    </w:p>
+    <w:p>
+      <w:pPr>
+        <w:ind w:left="720"/>
+      </w:pPr>
+      <w:r>
+        <w:t>I made a new class for the clock and kept track of its position and radius. Like I did with projectiles, I store each clock in a vector within C_Application so that it can iterate through each object and call update.</w:t>
+      </w:r>
+      <w:r>
+        <w:t xml:space="preserve"> I made draw functions for the clock’s square frame and for its hands. Using the included GetTime function, I take each hour, minute, and second value then convert it to an angle from 0 to 360. </w:t>
+      </w:r>
+      <w:r>
+        <w:t>With that angle, I draw a line from the clock’s center point outwards using a length and color specific to each time hand.</w:t>
+      </w:r>
+    </w:p>
+    <w:p>
+      <w:pPr>
+        <w:pStyle w:val="ListParagraph"/>
+        <w:numPr>
+          <w:ilvl w:val="0"/>
+          <w:numId w:val="1"/>
+        </w:numPr>
+      </w:pPr>
+      <w:r>
+        <w:t>Show two clocks on the screen at random positions</w:t>
+      </w:r>
+    </w:p>
+    <w:p>
+      <w:pPr>
+        <w:ind w:left="720"/>
+      </w:pPr>
+      <w:r>
+        <w:t xml:space="preserve">I added a SpawnClocks function to C_Application which spawns exactly two clocks each time it’s called. In the Clock class, I added a function called </w:t>
+      </w:r>
+      <w:r>
+        <w:t>FindNewSpawnPosition</w:t>
+      </w:r>
+      <w:r>
+        <w:t xml:space="preserve"> which sets the </w:t>
+      </w:r>
+      <w:r>
+        <w:t xml:space="preserve">clock </w:t>
+      </w:r>
+      <w:r>
+        <w:lastRenderedPageBreak/>
+        <w:t>position to a random point on the screen where the clock can fit</w:t>
+      </w:r>
+      <w:r>
+        <w:t>, factoring in its size</w:t>
+      </w:r>
+      <w:r>
+        <w:t>.</w:t>
+      </w:r>
+      <w:r>
+        <w:t xml:space="preserve"> I also added a function in Clock to check collision (using AABB) with other clocks. SpawnClocks will check if new clocks collide with any existing clocks. If they do, FindNewSpawnPosition is called until a satisfac</w:t>
+      </w:r>
+      <w:r>
+        <w:t xml:space="preserve">tory position is found. Then the new clock is </w:t>
+      </w:r>
+      <w:r>
+        <w:t xml:space="preserve">added to the vector of clocks. </w:t>
+      </w:r>
+    </w:p>
+    <w:p>
+      <w:pPr>
+        <w:pStyle w:val="ListParagraph"/>
+        <w:numPr>
+          <w:ilvl w:val="0"/>
+          <w:numId w:val="1"/>
+        </w:numPr>
+      </w:pPr>
+      <w:r>
+        <w:t>Set the clocks in motion, able to rebound off walls and other clocks</w:t>
+      </w:r>
+    </w:p>
+    <w:p>
+      <w:pPr>
+        <w:ind w:left="720"/>
+      </w:pPr>
+      <w:r>
+        <w:t>I added variables for speed and direction within Clock, which are set to a random value in the constructor.</w:t>
+      </w:r>
+      <w:r>
+        <w:t xml:space="preserve"> The clock will move using those </w:t>
+      </w:r>
+      <w:r>
+        <w:t>values</w:t>
+      </w:r>
+      <w:r>
+        <w:t xml:space="preserve"> each time Update is called.</w:t>
+      </w:r>
+      <w:r>
+        <w:t xml:space="preserve"> For collision with other clocks, I use the AABB collision check made in step 6. If two clocks collide, </w:t>
+      </w:r>
+      <w:r>
+        <w:t>I reverse the direction of both clocks.</w:t>
+      </w:r>
+      <w:r>
+        <w:t xml:space="preserve"> </w:t>
+      </w:r>
+      <w:r>
+        <w:t>For wall collision, I had to make a new function that checks which wall was collided with, then calculates the reflection vector of the clock’s direction to bounce off the wall.</w:t>
+      </w:r>
+    </w:p>
+    <w:p>
+      <w:pPr>
+        <w:pStyle w:val="ListParagraph"/>
+        <w:numPr>
+          <w:ilvl w:val="0"/>
+          <w:numId w:val="1"/>
+        </w:numPr>
+      </w:pPr>
+      <w:r>
+        <w:t>Test projectiles and clock collision, clocks should divide into two smaller clocks</w:t>
+      </w:r>
+    </w:p>
+    <w:p>
+      <w:pPr>
+        <w:ind w:left="720"/>
+      </w:pPr>
+      <w:r>
+        <w:t xml:space="preserve">To start, I added a life count variable to clocks. The radius of the clock is set in the constructor as a function of the </w:t>
+      </w:r>
+      <w:r>
+        <w:t xml:space="preserve">life count </w:t>
+      </w:r>
+      <w:r>
+        <w:t>and the original radius.</w:t>
+      </w:r>
+      <w:r>
+        <w:t xml:space="preserve"> In Clock, I added a collision function </w:t>
+      </w:r>
+      <w:r>
+        <w:t xml:space="preserve">that </w:t>
+      </w:r>
+      <w:r>
+        <w:t>does a line-box intersection test. In C_Application, the collision</w:t>
+      </w:r>
+      <w:r>
+        <w:t xml:space="preserve"> check</w:t>
+      </w:r>
+      <w:r>
+        <w:t xml:space="preserve"> between projectile and clock is done during the iteration through all the projectiles.</w:t>
+      </w:r>
+      <w:r>
+        <w:t xml:space="preserve"> If a collision occurs, the projectile and clock are destroyed, but two new clocks are spawned with one less life than the previous clock. These </w:t>
+      </w:r>
+      <w:r>
+        <w:t xml:space="preserve">new </w:t>
+      </w:r>
+      <w:r>
+        <w:t xml:space="preserve">clocks are spawned inside of the area that the destroyed clock occupied. </w:t>
+      </w:r>
+    </w:p>
+    <w:p>
+      <w:pPr>
+        <w:pStyle w:val="ListParagraph"/>
+        <w:numPr>
+          <w:ilvl w:val="0"/>
+          <w:numId w:val="1"/>
+        </w:numPr>
+      </w:pPr>
+      <w:r>
+        <w:t>Two big clocks spawn when the last clocks are shot down</w:t>
+      </w:r>
+    </w:p>
+    <w:p>
+      <w:pPr>
+        <w:ind w:left="720"/>
+      </w:pPr>
+      <w:r>
+        <w:t xml:space="preserve">When the vector of clocks in C_Application has a size of zero, two clocks are spawned with the maximum amount of lives, which gives them the original, large size. </w:t>
+      </w:r>
+    </w:p>
+    <w:p>
+      <w:pPr>
         <w:spacing w:line="360" w:lineRule="auto"/>
         <w:contextualSpacing/>
       </w:pPr>
-      <w:r>
-        <w:t>VS Version:</w:t>
-      </w:r>
-      <w:r>
-        <w:t xml:space="preserve"> Visual Studio Community 2015</w:t>
-      </w:r>
-    </w:p>
-    <w:p>
-      <w:pPr>
-        <w:spacing w:line="360" w:lineRule="auto"/>
-        <w:contextualSpacing/>
-      </w:pPr>
-    </w:p>
-    <w:p>
-      <w:r>
-        <w:t xml:space="preserve">A note about the time taken and </w:t>
-      </w:r>
-      <w:r>
-        <w:t>a mistake</w:t>
-      </w:r>
-      <w:r>
-        <w:t xml:space="preserve"> on my part:</w:t>
-      </w:r>
-    </w:p>
-    <w:p>
-      <w:r>
-        <w:t xml:space="preserve">I started this test shortly after finishing another programming test. </w:t>
-      </w:r>
-      <w:r>
-        <w:t>In my haste,</w:t>
-      </w:r>
-      <w:r>
-        <w:t xml:space="preserve"> I didn’t catch the sentence that said you</w:t>
-      </w:r>
-      <w:r>
-        <w:t xml:space="preserve"> could change the </w:t>
-      </w:r>
-      <w:r>
-        <w:t xml:space="preserve">test </w:t>
-      </w:r>
-      <w:r>
-        <w:t xml:space="preserve">result file into an exe. </w:t>
-      </w:r>
-      <w:r>
-        <w:t xml:space="preserve">For most of the assignment, </w:t>
-      </w:r>
-      <w:r>
-        <w:t xml:space="preserve">I was working purely off of the test instructions without knowing there was an example executable. </w:t>
-      </w:r>
-      <w:r>
-        <w:t xml:space="preserve">When I finally saw it, I </w:t>
-      </w:r>
-      <w:r>
-        <w:t>had to go back and change behaviors that didn’t exactly match the example</w:t>
-      </w:r>
-      <w:r>
-        <w:t>, so that added to the time spent on the test</w:t>
+    </w:p>
+    <w:p>
+      <w:r>
+        <w:t>*</w:t>
+      </w:r>
+      <w:r>
+        <w:t>A note about the time taken and a mistake on my part:</w:t>
+      </w:r>
+    </w:p>
+    <w:p>
+      <w:r>
+        <w:t>I started this test shortly after finishing another programming test. In my haste, I didn’t catch the sentence that said you could change the test result file into an exe. For most of the assignment, I was working purely off of the test instructions without knowing there was an example executable. When I finally saw it, I had to go back and change behaviors that didn’t exactly match the example, so that added to the time spent on the test. I apologize for asking questions that could have been answered by reading the document thouroughly the first time and finding the test example.</w:t>
+      </w:r>
+      <w:r>
+        <w:t xml:space="preserve"> I’m grateful for this opportunity to take this test and I thought it was pretty fun</w:t>
       </w:r>
       <w:r>
         <w:t>.</w:t>
       </w:r>
-      <w:r>
-        <w:t xml:space="preserve"> </w:t>
-      </w:r>
       <w:bookmarkStart w:id="0" w:name="_GoBack"/>
-      <w:r>
-        <w:t xml:space="preserve">I apologize </w:t>
-      </w:r>
       <w:bookmarkEnd w:id="0"/>
-      <w:r>
-        <w:t>for asking questions that could have been answered by reading the document thouroughly the firs</w:t>
-      </w:r>
-      <w:r>
-        <w:t>t time and finding the test example.</w:t>
-      </w:r>
     </w:p>
     <w:p/>
-    <w:p>
-      <w:r>
-        <w:t>Explanations of Implementation and Design Choices</w:t>
-      </w:r>
-      <w:r>
-        <w:t>:</w:t>
-      </w:r>
-    </w:p>
-    <w:p>
-      <w:r>
-        <w:t>Rotating the cannon</w:t>
-      </w:r>
-    </w:p>
-    <w:p>
-      <w:r>
-        <w:t>Adding a Vector2 class</w:t>
-      </w:r>
-    </w:p>
-    <w:p>
-      <w:r>
-        <w:t>Clock collision</w:t>
-      </w:r>
-    </w:p>
     <w:sectPr>
       <w:pgSz w:w="12240" w:h="15840"/>
       <w:pgMar w:top="1440" w:right="1440" w:bottom="1440" w:left="1440" w:header="720" w:footer="720" w:gutter="0"/>
@@ -154,6 +422,103 @@
     </w:sectPr>
   </w:body>
 </w:document>
+</file>
+
+<file path=word/numbering.xml><?xml version="1.0" encoding="utf-8"?>
+<w:numbering xmlns:wpc="http://schemas.microsoft.com/office/word/2010/wordprocessingCanvas" xmlns:mc="http://schemas.openxmlformats.org/markup-compatibility/2006" xmlns:o="urn:schemas-microsoft-com:office:office" xmlns:r="http://schemas.openxmlformats.org/officeDocument/2006/relationships" xmlns:m="http://schemas.openxmlformats.org/officeDocument/2006/math" xmlns:v="urn:schemas-microsoft-com:vml" xmlns:wp14="http://schemas.microsoft.com/office/word/2010/wordprocessingDrawing" xmlns:wp="http://schemas.openxmlformats.org/drawingml/2006/wordprocessingDrawing" xmlns:w10="urn:schemas-microsoft-com:office:word" xmlns:w="http://schemas.openxmlformats.org/wordprocessingml/2006/main" xmlns:w14="http://schemas.microsoft.com/office/word/2010/wordml" xmlns:w15="http://schemas.microsoft.com/office/word/2012/wordml" xmlns:wpg="http://schemas.microsoft.com/office/word/2010/wordprocessingGroup" xmlns:wpi="http://schemas.microsoft.com/office/word/2010/wordprocessingInk" xmlns:wne="http://schemas.microsoft.com/office/word/2006/wordml" xmlns:wps="http://schemas.microsoft.com/office/word/2010/wordprocessingShape" mc:Ignorable="w14 w15 wp14">
+  <w:abstractNum w:abstractNumId="0">
+    <w:nsid w:val="32995C33"/>
+    <w:multiLevelType w:val="hybridMultilevel"/>
+    <w:tmpl w:val="143E0850"/>
+    <w:lvl w:ilvl="0" w:tplc="0409000F">
+      <w:start w:val="1"/>
+      <w:numFmt w:val="decimal"/>
+      <w:lvlText w:val="%1."/>
+      <w:lvlJc w:val="left"/>
+      <w:pPr>
+        <w:ind w:left="720" w:hanging="360"/>
+      </w:pPr>
+      <w:rPr>
+        <w:rFonts w:hint="default"/>
+      </w:rPr>
+    </w:lvl>
+    <w:lvl w:ilvl="1" w:tplc="04090019">
+      <w:start w:val="1"/>
+      <w:numFmt w:val="lowerLetter"/>
+      <w:lvlText w:val="%2."/>
+      <w:lvlJc w:val="left"/>
+      <w:pPr>
+        <w:ind w:left="1440" w:hanging="360"/>
+      </w:pPr>
+    </w:lvl>
+    <w:lvl w:ilvl="2" w:tplc="0409001B" w:tentative="1">
+      <w:start w:val="1"/>
+      <w:numFmt w:val="lowerRoman"/>
+      <w:lvlText w:val="%3."/>
+      <w:lvlJc w:val="right"/>
+      <w:pPr>
+        <w:ind w:left="2160" w:hanging="180"/>
+      </w:pPr>
+    </w:lvl>
+    <w:lvl w:ilvl="3" w:tplc="0409000F" w:tentative="1">
+      <w:start w:val="1"/>
+      <w:numFmt w:val="decimal"/>
+      <w:lvlText w:val="%4."/>
+      <w:lvlJc w:val="left"/>
+      <w:pPr>
+        <w:ind w:left="2880" w:hanging="360"/>
+      </w:pPr>
+    </w:lvl>
+    <w:lvl w:ilvl="4" w:tplc="04090019" w:tentative="1">
+      <w:start w:val="1"/>
+      <w:numFmt w:val="lowerLetter"/>
+      <w:lvlText w:val="%5."/>
+      <w:lvlJc w:val="left"/>
+      <w:pPr>
+        <w:ind w:left="3600" w:hanging="360"/>
+      </w:pPr>
+    </w:lvl>
+    <w:lvl w:ilvl="5" w:tplc="0409001B" w:tentative="1">
+      <w:start w:val="1"/>
+      <w:numFmt w:val="lowerRoman"/>
+      <w:lvlText w:val="%6."/>
+      <w:lvlJc w:val="right"/>
+      <w:pPr>
+        <w:ind w:left="4320" w:hanging="180"/>
+      </w:pPr>
+    </w:lvl>
+    <w:lvl w:ilvl="6" w:tplc="0409000F" w:tentative="1">
+      <w:start w:val="1"/>
+      <w:numFmt w:val="decimal"/>
+      <w:lvlText w:val="%7."/>
+      <w:lvlJc w:val="left"/>
+      <w:pPr>
+        <w:ind w:left="5040" w:hanging="360"/>
+      </w:pPr>
+    </w:lvl>
+    <w:lvl w:ilvl="7" w:tplc="04090019" w:tentative="1">
+      <w:start w:val="1"/>
+      <w:numFmt w:val="lowerLetter"/>
+      <w:lvlText w:val="%8."/>
+      <w:lvlJc w:val="left"/>
+      <w:pPr>
+        <w:ind w:left="5760" w:hanging="360"/>
+      </w:pPr>
+    </w:lvl>
+    <w:lvl w:ilvl="8" w:tplc="0409001B" w:tentative="1">
+      <w:start w:val="1"/>
+      <w:numFmt w:val="lowerRoman"/>
+      <w:lvlText w:val="%9."/>
+      <w:lvlJc w:val="right"/>
+      <w:pPr>
+        <w:ind w:left="6480" w:hanging="180"/>
+      </w:pPr>
+    </w:lvl>
+  </w:abstractNum>
+  <w:num w:numId="1">
+    <w:abstractNumId w:val="0"/>
+  </w:num>
+</w:numbering>
 </file>
 
 <file path=word/styles.xml><?xml version="1.0" encoding="utf-8"?>
@@ -577,6 +942,17 @@
     <w:semiHidden/>
     <w:unhideWhenUsed/>
   </w:style>
+  <w:style w:type="paragraph" w:styleId="ListParagraph">
+    <w:name w:val="List Paragraph"/>
+    <w:basedOn w:val="Normal"/>
+    <w:uiPriority w:val="34"/>
+    <w:qFormat/>
+    <w:rsid w:val="00172F11"/>
+    <w:pPr>
+      <w:ind w:left="720"/>
+      <w:contextualSpacing/>
+    </w:pPr>
+  </w:style>
 </w:styles>
 </file>
 

</xml_diff>